<commit_message>
descrete math homework 5 is pain
</commit_message>
<xml_diff>
--- a/descreteMath/Дискретка дз 5.docx
+++ b/descreteMath/Дискретка дз 5.docx
@@ -420,7 +420,6 @@
           <w:bCs/>
           <w:sz w:val="32"/>
           <w:szCs w:val="32"/>
-          <w:lang w:val="en-US"/>
         </w:rPr>
       </w:pPr>
       <w:r>
@@ -450,7 +449,6 @@
           <w:bCs/>
           <w:sz w:val="32"/>
           <w:szCs w:val="32"/>
-          <w:lang w:val="en-US"/>
         </w:rPr>
         <w:t>5</w:t>
       </w:r>
@@ -576,7 +574,6 @@
           <w:rFonts w:eastAsia="Times New Roman" w:cs="Times New Roman"/>
           <w:sz w:val="32"/>
           <w:szCs w:val="32"/>
-          <w:lang w:val="en-US"/>
         </w:rPr>
       </w:pPr>
       <w:r>
@@ -592,7 +589,6 @@
           <w:rFonts w:cs="Times New Roman"/>
           <w:sz w:val="32"/>
           <w:szCs w:val="32"/>
-          <w:lang w:val="en-US"/>
         </w:rPr>
         <w:t>10</w:t>
       </w:r>
@@ -1333,6 +1329,9 @@
     <w:p>
       <w:pPr>
         <w:pStyle w:val="1"/>
+        <w:rPr>
+          <w:lang w:val="en-US"/>
+        </w:rPr>
       </w:pPr>
       <w:bookmarkStart w:id="0" w:name="_Toc91503964"/>
       <w:r>
@@ -1340,6 +1339,1632 @@
       </w:r>
       <w:bookmarkEnd w:id="0"/>
     </w:p>
+    <w:p>
+      <w:pPr>
+        <w:rPr>
+          <w:lang w:val="en-US"/>
+        </w:rPr>
+      </w:pPr>
+      <w:r>
+        <w:rPr>
+          <w:lang w:val="en-US"/>
+        </w:rPr>
+        <w:t>A = 3072</w:t>
+      </w:r>
+    </w:p>
+    <w:p>
+      <w:pPr>
+        <w:rPr>
+          <w:lang w:val="en-US"/>
+        </w:rPr>
+      </w:pPr>
+      <w:r>
+        <w:rPr>
+          <w:lang w:val="en-US"/>
+        </w:rPr>
+        <w:t>B = 31</w:t>
+      </w:r>
+    </w:p>
+    <w:tbl>
+      <w:tblPr>
+        <w:tblStyle w:val="a8"/>
+        <w:tblW w:w="0" w:type="auto"/>
+        <w:tblLook w:val="04A0" w:firstRow="1" w:lastRow="0" w:firstColumn="1" w:lastColumn="0" w:noHBand="0" w:noVBand="1"/>
+      </w:tblPr>
+      <w:tblGrid>
+        <w:gridCol w:w="3040"/>
+        <w:gridCol w:w="2985"/>
+      </w:tblGrid>
+      <w:tr>
+        <w:tc>
+          <w:tcPr>
+            <w:tcW w:w="0" w:type="auto"/>
+          </w:tcPr>
+          <w:p>
+            <w:pPr>
+              <w:rPr>
+                <w:lang w:val="en-US"/>
+              </w:rPr>
+            </w:pPr>
+            <w:r>
+              <w:rPr>
+                <w:lang w:val="en-US"/>
+              </w:rPr>
+              <w:t xml:space="preserve">[+A] = 0000 </w:t>
+            </w:r>
+            <w:r>
+              <w:rPr>
+                <w:lang w:val="en-US"/>
+              </w:rPr>
+              <w:t>1100</w:t>
+            </w:r>
+            <w:r>
+              <w:rPr>
+                <w:lang w:val="en-US"/>
+              </w:rPr>
+              <w:t xml:space="preserve"> </w:t>
+            </w:r>
+            <w:r>
+              <w:rPr>
+                <w:lang w:val="en-US"/>
+              </w:rPr>
+              <w:t>0000</w:t>
+            </w:r>
+            <w:r>
+              <w:rPr>
+                <w:lang w:val="en-US"/>
+              </w:rPr>
+              <w:t xml:space="preserve"> </w:t>
+            </w:r>
+            <w:r>
+              <w:rPr>
+                <w:lang w:val="en-US"/>
+              </w:rPr>
+              <w:t>0000</w:t>
+            </w:r>
+            <w:r>
+              <w:rPr>
+                <w:lang w:val="en-US"/>
+              </w:rPr>
+              <w:t xml:space="preserve"> </w:t>
+            </w:r>
+          </w:p>
+        </w:tc>
+        <w:tc>
+          <w:tcPr>
+            <w:tcW w:w="0" w:type="auto"/>
+          </w:tcPr>
+          <w:p>
+            <w:pPr>
+              <w:rPr>
+                <w:lang w:val="en-US"/>
+              </w:rPr>
+            </w:pPr>
+            <w:r>
+              <w:rPr>
+                <w:lang w:val="en-US"/>
+              </w:rPr>
+              <w:t>[-A] = 1111 01</w:t>
+            </w:r>
+            <w:r>
+              <w:rPr>
+                <w:lang w:val="en-US"/>
+              </w:rPr>
+              <w:t>00 0000 0000</w:t>
+            </w:r>
+          </w:p>
+        </w:tc>
+      </w:tr>
+      <w:tr>
+        <w:tc>
+          <w:tcPr>
+            <w:tcW w:w="0" w:type="auto"/>
+          </w:tcPr>
+          <w:p>
+            <w:pPr>
+              <w:rPr>
+                <w:lang w:val="en-US"/>
+              </w:rPr>
+            </w:pPr>
+            <w:r>
+              <w:rPr>
+                <w:lang w:val="en-US"/>
+              </w:rPr>
+              <w:t>[+B] = 0001 1111</w:t>
+            </w:r>
+          </w:p>
+        </w:tc>
+        <w:tc>
+          <w:tcPr>
+            <w:tcW w:w="0" w:type="auto"/>
+          </w:tcPr>
+          <w:p>
+            <w:pPr>
+              <w:rPr>
+                <w:lang w:val="en-US"/>
+              </w:rPr>
+            </w:pPr>
+            <w:r>
+              <w:rPr>
+                <w:lang w:val="en-US"/>
+              </w:rPr>
+              <w:t>[-B] = 1110 0001</w:t>
+            </w:r>
+          </w:p>
+        </w:tc>
+      </w:tr>
+    </w:tbl>
+    <w:p/>
+    <w:p>
+      <w:pPr>
+        <w:pStyle w:val="2"/>
+        <w:rPr>
+          <w:lang w:val="en-US"/>
+        </w:rPr>
+      </w:pPr>
+      <w:r>
+        <w:rPr>
+          <w:lang w:val="en-US"/>
+        </w:rPr>
+        <w:t>A &gt; 0, B &gt; 0</w:t>
+      </w:r>
+    </w:p>
+    <w:tbl>
+      <w:tblPr>
+        <w:tblStyle w:val="a8"/>
+        <w:tblW w:w="0" w:type="auto"/>
+        <w:tblBorders>
+          <w:top w:val="none" w:sz="0" w:space="0" w:color="auto"/>
+          <w:left w:val="none" w:sz="0" w:space="0" w:color="auto"/>
+          <w:bottom w:val="none" w:sz="0" w:space="0" w:color="auto"/>
+          <w:right w:val="none" w:sz="0" w:space="0" w:color="auto"/>
+          <w:insideH w:val="none" w:sz="0" w:space="0" w:color="auto"/>
+          <w:insideV w:val="none" w:sz="0" w:space="0" w:color="auto"/>
+        </w:tblBorders>
+        <w:tblLook w:val="04A0" w:firstRow="1" w:lastRow="0" w:firstColumn="1" w:lastColumn="0" w:noHBand="0" w:noVBand="1"/>
+      </w:tblPr>
+      <w:tblGrid>
+        <w:gridCol w:w="3040"/>
+        <w:gridCol w:w="1947"/>
+      </w:tblGrid>
+      <w:tr>
+        <w:tc>
+          <w:tcPr>
+            <w:tcW w:w="0" w:type="auto"/>
+          </w:tcPr>
+          <w:p>
+            <w:pPr>
+              <w:rPr>
+                <w:lang w:val="en-US"/>
+              </w:rPr>
+            </w:pPr>
+            <w:r>
+              <w:rPr>
+                <w:lang w:val="en-US"/>
+              </w:rPr>
+              <w:t xml:space="preserve">[+A] = 0000 </w:t>
+            </w:r>
+            <w:r>
+              <w:rPr>
+                <w:lang w:val="en-US"/>
+              </w:rPr>
+              <w:t>1100</w:t>
+            </w:r>
+            <w:r>
+              <w:rPr>
+                <w:lang w:val="en-US"/>
+              </w:rPr>
+              <w:t xml:space="preserve"> </w:t>
+            </w:r>
+            <w:r>
+              <w:rPr>
+                <w:lang w:val="en-US"/>
+              </w:rPr>
+              <w:t>0000</w:t>
+            </w:r>
+            <w:r>
+              <w:rPr>
+                <w:lang w:val="en-US"/>
+              </w:rPr>
+              <w:t xml:space="preserve"> </w:t>
+            </w:r>
+            <w:r>
+              <w:rPr>
+                <w:lang w:val="en-US"/>
+              </w:rPr>
+              <w:t>0000</w:t>
+            </w:r>
+            <w:r>
+              <w:rPr>
+                <w:lang w:val="en-US"/>
+              </w:rPr>
+              <w:t xml:space="preserve"> </w:t>
+            </w:r>
+          </w:p>
+        </w:tc>
+        <w:tc>
+          <w:tcPr>
+            <w:tcW w:w="0" w:type="auto"/>
+          </w:tcPr>
+          <w:p>
+            <w:pPr>
+              <w:rPr>
+                <w:lang w:val="en-US"/>
+              </w:rPr>
+            </w:pPr>
+            <w:r>
+              <w:rPr>
+                <w:lang w:val="en-US"/>
+              </w:rPr>
+              <w:t>[+B] = 0001 1111</w:t>
+            </w:r>
+          </w:p>
+        </w:tc>
+      </w:tr>
+    </w:tbl>
+    <w:p>
+      <w:pPr>
+        <w:rPr>
+          <w:lang w:val="en-US"/>
+        </w:rPr>
+      </w:pPr>
+    </w:p>
+    <w:tbl>
+      <w:tblPr>
+        <w:tblStyle w:val="a8"/>
+        <w:tblW w:w="0" w:type="auto"/>
+        <w:tblLook w:val="04A0" w:firstRow="1" w:lastRow="0" w:firstColumn="1" w:lastColumn="0" w:noHBand="0" w:noVBand="1"/>
+      </w:tblPr>
+      <w:tblGrid>
+        <w:gridCol w:w="1129"/>
+        <w:gridCol w:w="1418"/>
+        <w:gridCol w:w="1984"/>
+        <w:gridCol w:w="1985"/>
+        <w:gridCol w:w="2834"/>
+      </w:tblGrid>
+      <w:tr>
+        <w:tc>
+          <w:tcPr>
+            <w:tcW w:w="1129" w:type="dxa"/>
+          </w:tcPr>
+          <w:p>
+            <w:pPr>
+              <w:jc w:val="center"/>
+              <w:rPr>
+                <w:lang w:val="en-US"/>
+              </w:rPr>
+            </w:pPr>
+            <w:r>
+              <w:t>№ Шага</w:t>
+            </w:r>
+          </w:p>
+        </w:tc>
+        <w:tc>
+          <w:tcPr>
+            <w:tcW w:w="1418" w:type="dxa"/>
+            <w:tcBorders>
+              <w:bottom w:val="single" w:sz="4" w:space="0" w:color="auto"/>
+            </w:tcBorders>
+          </w:tcPr>
+          <w:p>
+            <w:pPr>
+              <w:jc w:val="center"/>
+            </w:pPr>
+            <w:r>
+              <w:t>Операнды</w:t>
+            </w:r>
+          </w:p>
+        </w:tc>
+        <w:tc>
+          <w:tcPr>
+            <w:tcW w:w="1984" w:type="dxa"/>
+            <w:tcBorders>
+              <w:bottom w:val="single" w:sz="4" w:space="0" w:color="auto"/>
+            </w:tcBorders>
+          </w:tcPr>
+          <w:p>
+            <w:pPr>
+              <w:jc w:val="center"/>
+            </w:pPr>
+            <w:r>
+              <w:t>Делимое</w:t>
+            </w:r>
+            <w:r>
+              <w:rPr>
+                <w:lang w:val="en-US"/>
+              </w:rPr>
+              <w:t>/</w:t>
+            </w:r>
+            <w:r>
+              <w:t>остаток</w:t>
+            </w:r>
+          </w:p>
+          <w:p>
+            <w:pPr>
+              <w:jc w:val="center"/>
+            </w:pPr>
+            <w:proofErr w:type="spellStart"/>
+            <w:r>
+              <w:t>старш</w:t>
+            </w:r>
+            <w:proofErr w:type="spellEnd"/>
+            <w:r>
+              <w:t>. разряды</w:t>
+            </w:r>
+          </w:p>
+        </w:tc>
+        <w:tc>
+          <w:tcPr>
+            <w:tcW w:w="1985" w:type="dxa"/>
+            <w:tcBorders>
+              <w:bottom w:val="single" w:sz="4" w:space="0" w:color="auto"/>
+            </w:tcBorders>
+          </w:tcPr>
+          <w:p>
+            <w:pPr>
+              <w:jc w:val="center"/>
+            </w:pPr>
+            <w:r>
+              <w:t>Делимое</w:t>
+            </w:r>
+            <w:r>
+              <w:rPr>
+                <w:lang w:val="en-US"/>
+              </w:rPr>
+              <w:t>/</w:t>
+            </w:r>
+            <w:r>
+              <w:t>остаток</w:t>
+            </w:r>
+          </w:p>
+          <w:p>
+            <w:pPr>
+              <w:jc w:val="center"/>
+            </w:pPr>
+            <w:proofErr w:type="spellStart"/>
+            <w:r>
+              <w:t>младш</w:t>
+            </w:r>
+            <w:proofErr w:type="spellEnd"/>
+            <w:r>
+              <w:t>. разряды</w:t>
+            </w:r>
+          </w:p>
+        </w:tc>
+        <w:tc>
+          <w:tcPr>
+            <w:tcW w:w="2834" w:type="dxa"/>
+            <w:tcBorders>
+              <w:bottom w:val="single" w:sz="4" w:space="0" w:color="auto"/>
+            </w:tcBorders>
+          </w:tcPr>
+          <w:p>
+            <w:pPr>
+              <w:jc w:val="center"/>
+            </w:pPr>
+            <w:r>
+              <w:t>Комментарии</w:t>
+            </w:r>
+          </w:p>
+        </w:tc>
+      </w:tr>
+      <w:tr>
+        <w:trPr>
+          <w:trHeight w:val="79"/>
+        </w:trPr>
+        <w:tc>
+          <w:tcPr>
+            <w:tcW w:w="1129" w:type="dxa"/>
+            <w:vMerge w:val="restart"/>
+            <w:tcBorders>
+              <w:right w:val="single" w:sz="4" w:space="0" w:color="auto"/>
+            </w:tcBorders>
+          </w:tcPr>
+          <w:p>
+            <w:pPr>
+              <w:jc w:val="center"/>
+            </w:pPr>
+            <w:bookmarkStart w:id="1" w:name="_Hlk91792451"/>
+            <w:r>
+              <w:t>0</w:t>
+            </w:r>
+          </w:p>
+        </w:tc>
+        <w:tc>
+          <w:tcPr>
+            <w:tcW w:w="1418" w:type="dxa"/>
+            <w:tcBorders>
+              <w:top w:val="nil"/>
+              <w:left w:val="single" w:sz="4" w:space="0" w:color="auto"/>
+              <w:bottom w:val="nil"/>
+              <w:right w:val="single" w:sz="4" w:space="0" w:color="auto"/>
+            </w:tcBorders>
+          </w:tcPr>
+          <w:p>
+            <w:pPr>
+              <w:jc w:val="center"/>
+            </w:pPr>
+            <w:r>
+              <w:rPr>
+                <w:lang w:val="en-US"/>
+              </w:rPr>
+              <w:t>A</w:t>
+            </w:r>
+          </w:p>
+        </w:tc>
+        <w:tc>
+          <w:tcPr>
+            <w:tcW w:w="1984" w:type="dxa"/>
+            <w:tcBorders>
+              <w:top w:val="nil"/>
+              <w:left w:val="single" w:sz="4" w:space="0" w:color="auto"/>
+              <w:bottom w:val="nil"/>
+              <w:right w:val="single" w:sz="4" w:space="0" w:color="auto"/>
+            </w:tcBorders>
+          </w:tcPr>
+          <w:p>
+            <w:pPr>
+              <w:jc w:val="center"/>
+            </w:pPr>
+            <w:r>
+              <w:rPr>
+                <w:lang w:val="en-US"/>
+              </w:rPr>
+              <w:t>0</w:t>
+            </w:r>
+            <w:r>
+              <w:rPr>
+                <w:lang w:val="en-US"/>
+              </w:rPr>
+              <w:t xml:space="preserve"> </w:t>
+            </w:r>
+            <w:r>
+              <w:rPr>
+                <w:lang w:val="en-US"/>
+              </w:rPr>
+              <w:t>0</w:t>
+            </w:r>
+            <w:r>
+              <w:rPr>
+                <w:lang w:val="en-US"/>
+              </w:rPr>
+              <w:t xml:space="preserve"> </w:t>
+            </w:r>
+            <w:r>
+              <w:rPr>
+                <w:lang w:val="en-US"/>
+              </w:rPr>
+              <w:t>0</w:t>
+            </w:r>
+            <w:r>
+              <w:rPr>
+                <w:lang w:val="en-US"/>
+              </w:rPr>
+              <w:t xml:space="preserve"> </w:t>
+            </w:r>
+            <w:r>
+              <w:rPr>
+                <w:lang w:val="en-US"/>
+              </w:rPr>
+              <w:t>0 1</w:t>
+            </w:r>
+            <w:r>
+              <w:rPr>
+                <w:lang w:val="en-US"/>
+              </w:rPr>
+              <w:t xml:space="preserve"> </w:t>
+            </w:r>
+            <w:r>
+              <w:rPr>
+                <w:lang w:val="en-US"/>
+              </w:rPr>
+              <w:t>1</w:t>
+            </w:r>
+            <w:r>
+              <w:rPr>
+                <w:lang w:val="en-US"/>
+              </w:rPr>
+              <w:t xml:space="preserve"> </w:t>
+            </w:r>
+            <w:r>
+              <w:rPr>
+                <w:lang w:val="en-US"/>
+              </w:rPr>
+              <w:t>0</w:t>
+            </w:r>
+            <w:r>
+              <w:rPr>
+                <w:lang w:val="en-US"/>
+              </w:rPr>
+              <w:t xml:space="preserve"> </w:t>
+            </w:r>
+            <w:r>
+              <w:rPr>
+                <w:lang w:val="en-US"/>
+              </w:rPr>
+              <w:t>0</w:t>
+            </w:r>
+          </w:p>
+        </w:tc>
+        <w:tc>
+          <w:tcPr>
+            <w:tcW w:w="1985" w:type="dxa"/>
+            <w:tcBorders>
+              <w:top w:val="nil"/>
+              <w:left w:val="single" w:sz="4" w:space="0" w:color="auto"/>
+              <w:bottom w:val="nil"/>
+              <w:right w:val="single" w:sz="4" w:space="0" w:color="auto"/>
+            </w:tcBorders>
+          </w:tcPr>
+          <w:p>
+            <w:pPr>
+              <w:jc w:val="center"/>
+            </w:pPr>
+            <w:r>
+              <w:rPr>
+                <w:lang w:val="en-US"/>
+              </w:rPr>
+              <w:t>0</w:t>
+            </w:r>
+            <w:r>
+              <w:rPr>
+                <w:lang w:val="en-US"/>
+              </w:rPr>
+              <w:t xml:space="preserve"> </w:t>
+            </w:r>
+            <w:r>
+              <w:rPr>
+                <w:lang w:val="en-US"/>
+              </w:rPr>
+              <w:t>0</w:t>
+            </w:r>
+            <w:r>
+              <w:rPr>
+                <w:lang w:val="en-US"/>
+              </w:rPr>
+              <w:t xml:space="preserve"> </w:t>
+            </w:r>
+            <w:r>
+              <w:rPr>
+                <w:lang w:val="en-US"/>
+              </w:rPr>
+              <w:t>0</w:t>
+            </w:r>
+            <w:r>
+              <w:rPr>
+                <w:lang w:val="en-US"/>
+              </w:rPr>
+              <w:t xml:space="preserve"> </w:t>
+            </w:r>
+            <w:r>
+              <w:rPr>
+                <w:lang w:val="en-US"/>
+              </w:rPr>
+              <w:t>0 0</w:t>
+            </w:r>
+            <w:r>
+              <w:rPr>
+                <w:lang w:val="en-US"/>
+              </w:rPr>
+              <w:t xml:space="preserve"> </w:t>
+            </w:r>
+            <w:r>
+              <w:rPr>
+                <w:lang w:val="en-US"/>
+              </w:rPr>
+              <w:t>0</w:t>
+            </w:r>
+            <w:r>
+              <w:rPr>
+                <w:lang w:val="en-US"/>
+              </w:rPr>
+              <w:t xml:space="preserve"> </w:t>
+            </w:r>
+            <w:r>
+              <w:rPr>
+                <w:lang w:val="en-US"/>
+              </w:rPr>
+              <w:t>0</w:t>
+            </w:r>
+            <w:r>
+              <w:rPr>
+                <w:lang w:val="en-US"/>
+              </w:rPr>
+              <w:t xml:space="preserve"> </w:t>
+            </w:r>
+            <w:r>
+              <w:rPr>
+                <w:lang w:val="en-US"/>
+              </w:rPr>
+              <w:t>0</w:t>
+            </w:r>
+          </w:p>
+        </w:tc>
+        <w:tc>
+          <w:tcPr>
+            <w:tcW w:w="2834" w:type="dxa"/>
+            <w:tcBorders>
+              <w:left w:val="single" w:sz="4" w:space="0" w:color="auto"/>
+              <w:bottom w:val="nil"/>
+            </w:tcBorders>
+          </w:tcPr>
+          <w:p>
+            <w:pPr>
+              <w:jc w:val="center"/>
+            </w:pPr>
+          </w:p>
+        </w:tc>
+      </w:tr>
+      <w:tr>
+        <w:trPr>
+          <w:trHeight w:val="76"/>
+        </w:trPr>
+        <w:tc>
+          <w:tcPr>
+            <w:tcW w:w="1129" w:type="dxa"/>
+            <w:vMerge/>
+            <w:tcBorders>
+              <w:right w:val="single" w:sz="4" w:space="0" w:color="auto"/>
+            </w:tcBorders>
+          </w:tcPr>
+          <w:p>
+            <w:pPr>
+              <w:jc w:val="center"/>
+            </w:pPr>
+          </w:p>
+        </w:tc>
+        <w:tc>
+          <w:tcPr>
+            <w:tcW w:w="1418" w:type="dxa"/>
+            <w:tcBorders>
+              <w:top w:val="nil"/>
+              <w:left w:val="single" w:sz="4" w:space="0" w:color="auto"/>
+              <w:bottom w:val="nil"/>
+              <w:right w:val="single" w:sz="4" w:space="0" w:color="auto"/>
+            </w:tcBorders>
+          </w:tcPr>
+          <w:p>
+            <w:pPr>
+              <w:jc w:val="center"/>
+              <w:rPr>
+                <w:lang w:val="en-US"/>
+              </w:rPr>
+            </w:pPr>
+            <w:r>
+              <w:rPr>
+                <w:lang w:val="en-US"/>
+              </w:rPr>
+              <w:t>B</w:t>
+            </w:r>
+          </w:p>
+        </w:tc>
+        <w:tc>
+          <w:tcPr>
+            <w:tcW w:w="1984" w:type="dxa"/>
+            <w:tcBorders>
+              <w:top w:val="nil"/>
+              <w:left w:val="single" w:sz="4" w:space="0" w:color="auto"/>
+              <w:bottom w:val="nil"/>
+              <w:right w:val="single" w:sz="4" w:space="0" w:color="auto"/>
+            </w:tcBorders>
+          </w:tcPr>
+          <w:p>
+            <w:pPr>
+              <w:jc w:val="center"/>
+              <w:rPr>
+                <w:lang w:val="en-US"/>
+              </w:rPr>
+            </w:pPr>
+            <w:r>
+              <w:rPr>
+                <w:u w:val="single"/>
+                <w:lang w:val="en-US"/>
+              </w:rPr>
+              <w:t>0</w:t>
+            </w:r>
+            <w:r>
+              <w:rPr>
+                <w:u w:val="single"/>
+                <w:lang w:val="en-US"/>
+              </w:rPr>
+              <w:t xml:space="preserve"> </w:t>
+            </w:r>
+            <w:r>
+              <w:rPr>
+                <w:u w:val="single"/>
+                <w:lang w:val="en-US"/>
+              </w:rPr>
+              <w:t>0</w:t>
+            </w:r>
+            <w:r>
+              <w:rPr>
+                <w:u w:val="single"/>
+                <w:lang w:val="en-US"/>
+              </w:rPr>
+              <w:t xml:space="preserve"> </w:t>
+            </w:r>
+            <w:r>
+              <w:rPr>
+                <w:u w:val="single"/>
+                <w:lang w:val="en-US"/>
+              </w:rPr>
+              <w:t>0</w:t>
+            </w:r>
+            <w:r>
+              <w:rPr>
+                <w:u w:val="single"/>
+                <w:lang w:val="en-US"/>
+              </w:rPr>
+              <w:t xml:space="preserve"> </w:t>
+            </w:r>
+            <w:r>
+              <w:rPr>
+                <w:u w:val="single"/>
+                <w:lang w:val="en-US"/>
+              </w:rPr>
+              <w:t>1 1</w:t>
+            </w:r>
+            <w:r>
+              <w:rPr>
+                <w:u w:val="single"/>
+                <w:lang w:val="en-US"/>
+              </w:rPr>
+              <w:t xml:space="preserve"> </w:t>
+            </w:r>
+            <w:r>
+              <w:rPr>
+                <w:u w:val="single"/>
+                <w:lang w:val="en-US"/>
+              </w:rPr>
+              <w:t>1</w:t>
+            </w:r>
+            <w:r>
+              <w:rPr>
+                <w:u w:val="single"/>
+                <w:lang w:val="en-US"/>
+              </w:rPr>
+              <w:t xml:space="preserve"> </w:t>
+            </w:r>
+            <w:r>
+              <w:rPr>
+                <w:u w:val="single"/>
+                <w:lang w:val="en-US"/>
+              </w:rPr>
+              <w:t>1</w:t>
+            </w:r>
+            <w:r>
+              <w:rPr>
+                <w:u w:val="single"/>
+                <w:lang w:val="en-US"/>
+              </w:rPr>
+              <w:t xml:space="preserve"> </w:t>
+            </w:r>
+            <w:r>
+              <w:rPr>
+                <w:u w:val="single"/>
+                <w:lang w:val="en-US"/>
+              </w:rPr>
+              <w:t>1</w:t>
+            </w:r>
+          </w:p>
+        </w:tc>
+        <w:tc>
+          <w:tcPr>
+            <w:tcW w:w="1985" w:type="dxa"/>
+            <w:tcBorders>
+              <w:top w:val="nil"/>
+              <w:left w:val="single" w:sz="4" w:space="0" w:color="auto"/>
+              <w:bottom w:val="nil"/>
+              <w:right w:val="single" w:sz="4" w:space="0" w:color="auto"/>
+            </w:tcBorders>
+          </w:tcPr>
+          <w:p>
+            <w:pPr>
+              <w:jc w:val="center"/>
+              <w:rPr>
+                <w:lang w:val="en-US"/>
+              </w:rPr>
+            </w:pPr>
+          </w:p>
+        </w:tc>
+        <w:tc>
+          <w:tcPr>
+            <w:tcW w:w="2834" w:type="dxa"/>
+            <w:tcBorders>
+              <w:top w:val="nil"/>
+              <w:left w:val="single" w:sz="4" w:space="0" w:color="auto"/>
+              <w:bottom w:val="nil"/>
+            </w:tcBorders>
+          </w:tcPr>
+          <w:p>
+            <w:pPr>
+              <w:jc w:val="center"/>
+            </w:pPr>
+          </w:p>
+        </w:tc>
+      </w:tr>
+      <w:tr>
+        <w:trPr>
+          <w:trHeight w:val="76"/>
+        </w:trPr>
+        <w:tc>
+          <w:tcPr>
+            <w:tcW w:w="1129" w:type="dxa"/>
+            <w:vMerge/>
+            <w:tcBorders>
+              <w:right w:val="single" w:sz="4" w:space="0" w:color="auto"/>
+            </w:tcBorders>
+          </w:tcPr>
+          <w:p>
+            <w:pPr>
+              <w:jc w:val="center"/>
+            </w:pPr>
+          </w:p>
+        </w:tc>
+        <w:tc>
+          <w:tcPr>
+            <w:tcW w:w="1418" w:type="dxa"/>
+            <w:tcBorders>
+              <w:top w:val="nil"/>
+              <w:left w:val="single" w:sz="4" w:space="0" w:color="auto"/>
+              <w:bottom w:val="single" w:sz="4" w:space="0" w:color="auto"/>
+              <w:right w:val="single" w:sz="4" w:space="0" w:color="auto"/>
+            </w:tcBorders>
+          </w:tcPr>
+          <w:p>
+            <w:pPr>
+              <w:jc w:val="center"/>
+              <w:rPr>
+                <w:lang w:val="en-US"/>
+              </w:rPr>
+            </w:pPr>
+            <w:r>
+              <w:rPr>
+                <w:lang w:val="en-US"/>
+              </w:rPr>
+              <w:t>R</w:t>
+            </w:r>
+            <w:r>
+              <w:rPr>
+                <w:vertAlign w:val="subscript"/>
+                <w:lang w:val="en-US"/>
+              </w:rPr>
+              <w:t>0</w:t>
+            </w:r>
+            <w:r>
+              <w:rPr>
+                <w:lang w:val="en-US"/>
+              </w:rPr>
+              <w:t xml:space="preserve"> &lt; 0</w:t>
+            </w:r>
+          </w:p>
+        </w:tc>
+        <w:tc>
+          <w:tcPr>
+            <w:tcW w:w="1984" w:type="dxa"/>
+            <w:tcBorders>
+              <w:top w:val="nil"/>
+              <w:left w:val="single" w:sz="4" w:space="0" w:color="auto"/>
+              <w:bottom w:val="single" w:sz="4" w:space="0" w:color="auto"/>
+              <w:right w:val="single" w:sz="4" w:space="0" w:color="auto"/>
+            </w:tcBorders>
+          </w:tcPr>
+          <w:p>
+            <w:pPr>
+              <w:jc w:val="center"/>
+              <w:rPr>
+                <w:u w:val="single"/>
+                <w:lang w:val="en-US"/>
+              </w:rPr>
+            </w:pPr>
+            <w:r>
+              <w:t>1 1 1 0 1 1 0 1</w:t>
+            </w:r>
+          </w:p>
+        </w:tc>
+        <w:tc>
+          <w:tcPr>
+            <w:tcW w:w="1985" w:type="dxa"/>
+            <w:tcBorders>
+              <w:top w:val="nil"/>
+              <w:left w:val="single" w:sz="4" w:space="0" w:color="auto"/>
+              <w:bottom w:val="single" w:sz="4" w:space="0" w:color="auto"/>
+              <w:right w:val="single" w:sz="4" w:space="0" w:color="auto"/>
+            </w:tcBorders>
+          </w:tcPr>
+          <w:p>
+            <w:pPr>
+              <w:jc w:val="center"/>
+            </w:pPr>
+            <w:r>
+              <w:rPr>
+                <w:lang w:val="en-US"/>
+              </w:rPr>
+              <w:t>0</w:t>
+            </w:r>
+            <w:r>
+              <w:rPr>
+                <w:lang w:val="en-US"/>
+              </w:rPr>
+              <w:t xml:space="preserve"> </w:t>
+            </w:r>
+            <w:r>
+              <w:rPr>
+                <w:lang w:val="en-US"/>
+              </w:rPr>
+              <w:t>0</w:t>
+            </w:r>
+            <w:r>
+              <w:rPr>
+                <w:lang w:val="en-US"/>
+              </w:rPr>
+              <w:t xml:space="preserve"> </w:t>
+            </w:r>
+            <w:r>
+              <w:rPr>
+                <w:lang w:val="en-US"/>
+              </w:rPr>
+              <w:t>0</w:t>
+            </w:r>
+            <w:r>
+              <w:rPr>
+                <w:lang w:val="en-US"/>
+              </w:rPr>
+              <w:t xml:space="preserve"> </w:t>
+            </w:r>
+            <w:r>
+              <w:rPr>
+                <w:lang w:val="en-US"/>
+              </w:rPr>
+              <w:t>0 0</w:t>
+            </w:r>
+            <w:r>
+              <w:rPr>
+                <w:lang w:val="en-US"/>
+              </w:rPr>
+              <w:t xml:space="preserve"> </w:t>
+            </w:r>
+            <w:r>
+              <w:rPr>
+                <w:lang w:val="en-US"/>
+              </w:rPr>
+              <w:t>0</w:t>
+            </w:r>
+            <w:r>
+              <w:rPr>
+                <w:lang w:val="en-US"/>
+              </w:rPr>
+              <w:t xml:space="preserve"> </w:t>
+            </w:r>
+            <w:r>
+              <w:rPr>
+                <w:lang w:val="en-US"/>
+              </w:rPr>
+              <w:t>0</w:t>
+            </w:r>
+            <w:r>
+              <w:rPr>
+                <w:lang w:val="en-US"/>
+              </w:rPr>
+              <w:t xml:space="preserve"> </w:t>
+            </w:r>
+            <w:r>
+              <w:rPr>
+                <w:lang w:val="en-US"/>
+              </w:rPr>
+              <w:t>0</w:t>
+            </w:r>
+          </w:p>
+        </w:tc>
+        <w:tc>
+          <w:tcPr>
+            <w:tcW w:w="2834" w:type="dxa"/>
+            <w:tcBorders>
+              <w:top w:val="nil"/>
+              <w:left w:val="single" w:sz="4" w:space="0" w:color="auto"/>
+            </w:tcBorders>
+          </w:tcPr>
+          <w:p>
+            <w:pPr>
+              <w:jc w:val="center"/>
+            </w:pPr>
+          </w:p>
+        </w:tc>
+      </w:tr>
+      <w:tr>
+        <w:trPr>
+          <w:trHeight w:val="79"/>
+        </w:trPr>
+        <w:tc>
+          <w:tcPr>
+            <w:tcW w:w="1129" w:type="dxa"/>
+            <w:vMerge w:val="restart"/>
+            <w:tcBorders>
+              <w:right w:val="single" w:sz="4" w:space="0" w:color="auto"/>
+            </w:tcBorders>
+          </w:tcPr>
+          <w:p>
+            <w:pPr>
+              <w:jc w:val="center"/>
+              <w:rPr>
+                <w:lang w:val="en-US"/>
+              </w:rPr>
+            </w:pPr>
+            <w:r>
+              <w:rPr>
+                <w:lang w:val="en-US"/>
+              </w:rPr>
+              <w:t>1</w:t>
+            </w:r>
+          </w:p>
+        </w:tc>
+        <w:tc>
+          <w:tcPr>
+            <w:tcW w:w="1418" w:type="dxa"/>
+            <w:tcBorders>
+              <w:top w:val="nil"/>
+              <w:left w:val="single" w:sz="4" w:space="0" w:color="auto"/>
+              <w:bottom w:val="nil"/>
+              <w:right w:val="single" w:sz="4" w:space="0" w:color="auto"/>
+            </w:tcBorders>
+          </w:tcPr>
+          <w:p>
+            <w:pPr>
+              <w:jc w:val="center"/>
+              <w:rPr>
+                <w:szCs w:val="24"/>
+                <w:lang w:val="en-US"/>
+              </w:rPr>
+            </w:pPr>
+            <w:r>
+              <w:rPr>
+                <w:szCs w:val="24"/>
+                <w:lang w:val="en-US"/>
+              </w:rPr>
+              <w:sym w:font="Symbol" w:char="F0AC"/>
+            </w:r>
+            <w:r>
+              <w:rPr>
+                <w:szCs w:val="24"/>
+                <w:lang w:val="en-US"/>
+              </w:rPr>
+              <w:t>R</w:t>
+            </w:r>
+            <w:r>
+              <w:rPr>
+                <w:szCs w:val="24"/>
+                <w:vertAlign w:val="subscript"/>
+                <w:lang w:val="en-US"/>
+              </w:rPr>
+              <w:t>0</w:t>
+            </w:r>
+          </w:p>
+        </w:tc>
+        <w:tc>
+          <w:tcPr>
+            <w:tcW w:w="1984" w:type="dxa"/>
+            <w:tcBorders>
+              <w:top w:val="nil"/>
+              <w:left w:val="single" w:sz="4" w:space="0" w:color="auto"/>
+              <w:bottom w:val="nil"/>
+              <w:right w:val="single" w:sz="4" w:space="0" w:color="auto"/>
+            </w:tcBorders>
+          </w:tcPr>
+          <w:p>
+            <w:pPr>
+              <w:jc w:val="center"/>
+              <w:rPr>
+                <w:lang w:val="en-US"/>
+              </w:rPr>
+            </w:pPr>
+            <w:r>
+              <w:t>1 1 0 1 1 0 1</w:t>
+            </w:r>
+            <w:r>
+              <w:rPr>
+                <w:lang w:val="en-US"/>
+              </w:rPr>
+              <w:t xml:space="preserve"> 0</w:t>
+            </w:r>
+          </w:p>
+        </w:tc>
+        <w:tc>
+          <w:tcPr>
+            <w:tcW w:w="1985" w:type="dxa"/>
+            <w:tcBorders>
+              <w:top w:val="nil"/>
+              <w:left w:val="single" w:sz="4" w:space="0" w:color="auto"/>
+              <w:bottom w:val="nil"/>
+              <w:right w:val="single" w:sz="4" w:space="0" w:color="auto"/>
+            </w:tcBorders>
+          </w:tcPr>
+          <w:p>
+            <w:pPr>
+              <w:jc w:val="center"/>
+            </w:pPr>
+            <w:r>
+              <w:rPr>
+                <w:lang w:val="en-US"/>
+              </w:rPr>
+              <w:t>0</w:t>
+            </w:r>
+            <w:r>
+              <w:rPr>
+                <w:lang w:val="en-US"/>
+              </w:rPr>
+              <w:t xml:space="preserve"> </w:t>
+            </w:r>
+            <w:r>
+              <w:rPr>
+                <w:lang w:val="en-US"/>
+              </w:rPr>
+              <w:t>0</w:t>
+            </w:r>
+            <w:r>
+              <w:rPr>
+                <w:lang w:val="en-US"/>
+              </w:rPr>
+              <w:t xml:space="preserve"> </w:t>
+            </w:r>
+            <w:r>
+              <w:rPr>
+                <w:lang w:val="en-US"/>
+              </w:rPr>
+              <w:t>0</w:t>
+            </w:r>
+            <w:r>
+              <w:rPr>
+                <w:lang w:val="en-US"/>
+              </w:rPr>
+              <w:t xml:space="preserve"> </w:t>
+            </w:r>
+            <w:r>
+              <w:rPr>
+                <w:lang w:val="en-US"/>
+              </w:rPr>
+              <w:t>0 0</w:t>
+            </w:r>
+            <w:r>
+              <w:rPr>
+                <w:lang w:val="en-US"/>
+              </w:rPr>
+              <w:t xml:space="preserve"> </w:t>
+            </w:r>
+            <w:r>
+              <w:rPr>
+                <w:lang w:val="en-US"/>
+              </w:rPr>
+              <w:t>0</w:t>
+            </w:r>
+            <w:r>
+              <w:rPr>
+                <w:lang w:val="en-US"/>
+              </w:rPr>
+              <w:t xml:space="preserve"> </w:t>
+            </w:r>
+            <w:r>
+              <w:rPr>
+                <w:lang w:val="en-US"/>
+              </w:rPr>
+              <w:t>0</w:t>
+            </w:r>
+            <w:r>
+              <w:rPr>
+                <w:lang w:val="en-US"/>
+              </w:rPr>
+              <w:t xml:space="preserve"> </w:t>
+            </w:r>
+            <w:r>
+              <w:rPr>
+                <w:lang w:val="en-US"/>
+              </w:rPr>
+              <w:t>0</w:t>
+            </w:r>
+          </w:p>
+        </w:tc>
+        <w:tc>
+          <w:tcPr>
+            <w:tcW w:w="2834" w:type="dxa"/>
+            <w:tcBorders>
+              <w:left w:val="single" w:sz="4" w:space="0" w:color="auto"/>
+              <w:bottom w:val="nil"/>
+            </w:tcBorders>
+          </w:tcPr>
+          <w:p>
+            <w:pPr>
+              <w:jc w:val="center"/>
+            </w:pPr>
+          </w:p>
+        </w:tc>
+      </w:tr>
+      <w:tr>
+        <w:trPr>
+          <w:trHeight w:val="76"/>
+        </w:trPr>
+        <w:tc>
+          <w:tcPr>
+            <w:tcW w:w="1129" w:type="dxa"/>
+            <w:vMerge/>
+            <w:tcBorders>
+              <w:right w:val="single" w:sz="4" w:space="0" w:color="auto"/>
+            </w:tcBorders>
+          </w:tcPr>
+          <w:p>
+            <w:pPr>
+              <w:jc w:val="center"/>
+            </w:pPr>
+          </w:p>
+        </w:tc>
+        <w:tc>
+          <w:tcPr>
+            <w:tcW w:w="1418" w:type="dxa"/>
+            <w:tcBorders>
+              <w:top w:val="nil"/>
+              <w:left w:val="single" w:sz="4" w:space="0" w:color="auto"/>
+              <w:bottom w:val="nil"/>
+              <w:right w:val="single" w:sz="4" w:space="0" w:color="auto"/>
+            </w:tcBorders>
+          </w:tcPr>
+          <w:p>
+            <w:pPr>
+              <w:jc w:val="center"/>
+              <w:rPr>
+                <w:lang w:val="en-US"/>
+              </w:rPr>
+            </w:pPr>
+            <w:r>
+              <w:rPr>
+                <w:lang w:val="en-US"/>
+              </w:rPr>
+              <w:t>B</w:t>
+            </w:r>
+          </w:p>
+        </w:tc>
+        <w:tc>
+          <w:tcPr>
+            <w:tcW w:w="1984" w:type="dxa"/>
+            <w:tcBorders>
+              <w:top w:val="nil"/>
+              <w:left w:val="single" w:sz="4" w:space="0" w:color="auto"/>
+              <w:bottom w:val="nil"/>
+              <w:right w:val="single" w:sz="4" w:space="0" w:color="auto"/>
+            </w:tcBorders>
+          </w:tcPr>
+          <w:p>
+            <w:pPr>
+              <w:jc w:val="center"/>
+              <w:rPr>
+                <w:lang w:val="en-US"/>
+              </w:rPr>
+            </w:pPr>
+            <w:r>
+              <w:rPr>
+                <w:u w:val="single"/>
+                <w:lang w:val="en-US"/>
+              </w:rPr>
+              <w:t>0</w:t>
+            </w:r>
+            <w:r>
+              <w:rPr>
+                <w:u w:val="single"/>
+                <w:lang w:val="en-US"/>
+              </w:rPr>
+              <w:t xml:space="preserve"> </w:t>
+            </w:r>
+            <w:r>
+              <w:rPr>
+                <w:u w:val="single"/>
+                <w:lang w:val="en-US"/>
+              </w:rPr>
+              <w:t>0</w:t>
+            </w:r>
+            <w:r>
+              <w:rPr>
+                <w:u w:val="single"/>
+                <w:lang w:val="en-US"/>
+              </w:rPr>
+              <w:t xml:space="preserve"> </w:t>
+            </w:r>
+            <w:r>
+              <w:rPr>
+                <w:u w:val="single"/>
+                <w:lang w:val="en-US"/>
+              </w:rPr>
+              <w:t>0</w:t>
+            </w:r>
+            <w:r>
+              <w:rPr>
+                <w:u w:val="single"/>
+                <w:lang w:val="en-US"/>
+              </w:rPr>
+              <w:t xml:space="preserve"> </w:t>
+            </w:r>
+            <w:r>
+              <w:rPr>
+                <w:u w:val="single"/>
+                <w:lang w:val="en-US"/>
+              </w:rPr>
+              <w:t>1 1</w:t>
+            </w:r>
+            <w:r>
+              <w:rPr>
+                <w:u w:val="single"/>
+                <w:lang w:val="en-US"/>
+              </w:rPr>
+              <w:t xml:space="preserve"> </w:t>
+            </w:r>
+            <w:r>
+              <w:rPr>
+                <w:u w:val="single"/>
+                <w:lang w:val="en-US"/>
+              </w:rPr>
+              <w:t>1</w:t>
+            </w:r>
+            <w:r>
+              <w:rPr>
+                <w:u w:val="single"/>
+                <w:lang w:val="en-US"/>
+              </w:rPr>
+              <w:t xml:space="preserve"> 1 </w:t>
+            </w:r>
+            <w:r>
+              <w:rPr>
+                <w:u w:val="single"/>
+                <w:lang w:val="en-US"/>
+              </w:rPr>
+              <w:t>1</w:t>
+            </w:r>
+          </w:p>
+        </w:tc>
+        <w:tc>
+          <w:tcPr>
+            <w:tcW w:w="1985" w:type="dxa"/>
+            <w:tcBorders>
+              <w:top w:val="nil"/>
+              <w:left w:val="single" w:sz="4" w:space="0" w:color="auto"/>
+              <w:bottom w:val="nil"/>
+              <w:right w:val="single" w:sz="4" w:space="0" w:color="auto"/>
+            </w:tcBorders>
+          </w:tcPr>
+          <w:p>
+            <w:pPr>
+              <w:jc w:val="center"/>
+              <w:rPr>
+                <w:lang w:val="en-US"/>
+              </w:rPr>
+            </w:pPr>
+          </w:p>
+        </w:tc>
+        <w:tc>
+          <w:tcPr>
+            <w:tcW w:w="2834" w:type="dxa"/>
+            <w:tcBorders>
+              <w:top w:val="nil"/>
+              <w:left w:val="single" w:sz="4" w:space="0" w:color="auto"/>
+              <w:bottom w:val="nil"/>
+            </w:tcBorders>
+          </w:tcPr>
+          <w:p>
+            <w:pPr>
+              <w:jc w:val="center"/>
+            </w:pPr>
+          </w:p>
+        </w:tc>
+      </w:tr>
+      <w:tr>
+        <w:trPr>
+          <w:trHeight w:val="76"/>
+        </w:trPr>
+        <w:tc>
+          <w:tcPr>
+            <w:tcW w:w="1129" w:type="dxa"/>
+            <w:vMerge/>
+            <w:tcBorders>
+              <w:right w:val="single" w:sz="4" w:space="0" w:color="auto"/>
+            </w:tcBorders>
+          </w:tcPr>
+          <w:p>
+            <w:pPr>
+              <w:jc w:val="center"/>
+            </w:pPr>
+          </w:p>
+        </w:tc>
+        <w:tc>
+          <w:tcPr>
+            <w:tcW w:w="1418" w:type="dxa"/>
+            <w:tcBorders>
+              <w:top w:val="nil"/>
+              <w:left w:val="single" w:sz="4" w:space="0" w:color="auto"/>
+              <w:bottom w:val="single" w:sz="4" w:space="0" w:color="auto"/>
+              <w:right w:val="single" w:sz="4" w:space="0" w:color="auto"/>
+            </w:tcBorders>
+          </w:tcPr>
+          <w:p>
+            <w:pPr>
+              <w:jc w:val="center"/>
+              <w:rPr>
+                <w:b/>
+                <w:bCs/>
+                <w:lang w:val="en-US"/>
+              </w:rPr>
+            </w:pPr>
+            <w:r>
+              <w:rPr>
+                <w:b/>
+                <w:bCs/>
+                <w:lang w:val="en-US"/>
+              </w:rPr>
+              <w:t>R</w:t>
+            </w:r>
+            <w:r>
+              <w:rPr>
+                <w:b/>
+                <w:bCs/>
+                <w:vertAlign w:val="subscript"/>
+                <w:lang w:val="en-US"/>
+              </w:rPr>
+              <w:t>1</w:t>
+            </w:r>
+            <w:r>
+              <w:rPr>
+                <w:b/>
+                <w:bCs/>
+                <w:lang w:val="en-US"/>
+              </w:rPr>
+              <w:t xml:space="preserve"> </w:t>
+            </w:r>
+            <w:r>
+              <w:rPr>
+                <w:b/>
+                <w:bCs/>
+                <w:lang w:val="en-US"/>
+              </w:rPr>
+              <w:t>&gt;</w:t>
+            </w:r>
+            <w:r>
+              <w:rPr>
+                <w:b/>
+                <w:bCs/>
+                <w:lang w:val="en-US"/>
+              </w:rPr>
+              <w:t xml:space="preserve"> 0</w:t>
+            </w:r>
+          </w:p>
+        </w:tc>
+        <w:tc>
+          <w:tcPr>
+            <w:tcW w:w="1984" w:type="dxa"/>
+            <w:tcBorders>
+              <w:top w:val="nil"/>
+              <w:left w:val="single" w:sz="4" w:space="0" w:color="auto"/>
+              <w:bottom w:val="single" w:sz="4" w:space="0" w:color="auto"/>
+              <w:right w:val="single" w:sz="4" w:space="0" w:color="auto"/>
+            </w:tcBorders>
+          </w:tcPr>
+          <w:p>
+            <w:pPr>
+              <w:jc w:val="center"/>
+              <w:rPr>
+                <w:u w:val="single"/>
+                <w:lang w:val="en-US"/>
+              </w:rPr>
+            </w:pPr>
+            <w:r>
+              <w:t>1 0 1 1 1 0 1 1</w:t>
+            </w:r>
+          </w:p>
+        </w:tc>
+        <w:tc>
+          <w:tcPr>
+            <w:tcW w:w="1985" w:type="dxa"/>
+            <w:tcBorders>
+              <w:top w:val="nil"/>
+              <w:left w:val="single" w:sz="4" w:space="0" w:color="auto"/>
+              <w:bottom w:val="single" w:sz="4" w:space="0" w:color="auto"/>
+              <w:right w:val="single" w:sz="4" w:space="0" w:color="auto"/>
+            </w:tcBorders>
+          </w:tcPr>
+          <w:p>
+            <w:pPr>
+              <w:jc w:val="center"/>
+            </w:pPr>
+            <w:r>
+              <w:rPr>
+                <w:lang w:val="en-US"/>
+              </w:rPr>
+              <w:t>0</w:t>
+            </w:r>
+            <w:r>
+              <w:rPr>
+                <w:lang w:val="en-US"/>
+              </w:rPr>
+              <w:t xml:space="preserve"> </w:t>
+            </w:r>
+            <w:r>
+              <w:rPr>
+                <w:lang w:val="en-US"/>
+              </w:rPr>
+              <w:t>0</w:t>
+            </w:r>
+            <w:r>
+              <w:rPr>
+                <w:lang w:val="en-US"/>
+              </w:rPr>
+              <w:t xml:space="preserve"> </w:t>
+            </w:r>
+            <w:r>
+              <w:rPr>
+                <w:lang w:val="en-US"/>
+              </w:rPr>
+              <w:t>0</w:t>
+            </w:r>
+            <w:r>
+              <w:rPr>
+                <w:lang w:val="en-US"/>
+              </w:rPr>
+              <w:t xml:space="preserve"> </w:t>
+            </w:r>
+            <w:r>
+              <w:rPr>
+                <w:lang w:val="en-US"/>
+              </w:rPr>
+              <w:t>0 0</w:t>
+            </w:r>
+            <w:r>
+              <w:rPr>
+                <w:lang w:val="en-US"/>
+              </w:rPr>
+              <w:t xml:space="preserve"> </w:t>
+            </w:r>
+            <w:r>
+              <w:rPr>
+                <w:lang w:val="en-US"/>
+              </w:rPr>
+              <w:t>0</w:t>
+            </w:r>
+            <w:r>
+              <w:rPr>
+                <w:lang w:val="en-US"/>
+              </w:rPr>
+              <w:t xml:space="preserve"> </w:t>
+            </w:r>
+            <w:r>
+              <w:rPr>
+                <w:lang w:val="en-US"/>
+              </w:rPr>
+              <w:t>0</w:t>
+            </w:r>
+            <w:r>
+              <w:rPr>
+                <w:lang w:val="en-US"/>
+              </w:rPr>
+              <w:t xml:space="preserve"> </w:t>
+            </w:r>
+            <w:r>
+              <w:rPr>
+                <w:lang w:val="en-US"/>
+              </w:rPr>
+              <w:t>0</w:t>
+            </w:r>
+          </w:p>
+        </w:tc>
+        <w:tc>
+          <w:tcPr>
+            <w:tcW w:w="2834" w:type="dxa"/>
+            <w:tcBorders>
+              <w:top w:val="nil"/>
+              <w:left w:val="single" w:sz="4" w:space="0" w:color="auto"/>
+            </w:tcBorders>
+          </w:tcPr>
+          <w:p>
+            <w:pPr>
+              <w:jc w:val="center"/>
+            </w:pPr>
+          </w:p>
+        </w:tc>
+      </w:tr>
+      <w:bookmarkEnd w:id="1"/>
+    </w:tbl>
     <w:p/>
     <w:sectPr>
       <w:footerReference w:type="default" r:id="rId12"/>
@@ -4200,7 +5825,9 @@
 </file>
 
 <file path=customXml/item1.xml><?xml version="1.0" encoding="utf-8"?>
-<b:Sources xmlns:b="http://schemas.openxmlformats.org/officeDocument/2006/bibliography" xmlns="http://schemas.openxmlformats.org/officeDocument/2006/bibliography" SelectedStyle="\APASixthEditionOfficeOnline.xsl" StyleName="APA" Version="6"/>
+<p:properties xmlns:p="http://schemas.microsoft.com/office/2006/metadata/properties" xmlns:xsi="http://www.w3.org/2001/XMLSchema-instance" xmlns:pc="http://schemas.microsoft.com/office/infopath/2007/PartnerControls">
+  <documentManagement/>
+</p:properties>
 </file>
 
 <file path=customXml/item2.xml><?xml version="1.0" encoding="utf-8"?>
@@ -4350,9 +5977,7 @@
 </file>
 
 <file path=customXml/item3.xml><?xml version="1.0" encoding="utf-8"?>
-<p:properties xmlns:p="http://schemas.microsoft.com/office/2006/metadata/properties" xmlns:xsi="http://www.w3.org/2001/XMLSchema-instance" xmlns:pc="http://schemas.microsoft.com/office/infopath/2007/PartnerControls">
-  <documentManagement/>
-</p:properties>
+<b:Sources xmlns:b="http://schemas.openxmlformats.org/officeDocument/2006/bibliography" xmlns="http://schemas.openxmlformats.org/officeDocument/2006/bibliography" SelectedStyle="\APASixthEditionOfficeOnline.xsl" StyleName="APA" Version="6"/>
 </file>
 
 <file path=customXml/item4.xml><?xml version="1.0" encoding="utf-8"?>
@@ -4365,9 +5990,10 @@
 </file>
 
 <file path=customXml/itemProps1.xml><?xml version="1.0" encoding="utf-8"?>
-<ds:datastoreItem xmlns:ds="http://schemas.openxmlformats.org/officeDocument/2006/customXml" ds:itemID="{630EFC73-8405-45A3-8918-9BBCB8E889E1}">
+<ds:datastoreItem xmlns:ds="http://schemas.openxmlformats.org/officeDocument/2006/customXml" ds:itemID="{CAB1A6A3-1E58-4D8B-ACE3-663681D3520B}">
   <ds:schemaRefs>
-    <ds:schemaRef ds:uri="http://schemas.openxmlformats.org/officeDocument/2006/bibliography"/>
+    <ds:schemaRef ds:uri="http://schemas.microsoft.com/office/2006/metadata/properties"/>
+    <ds:schemaRef ds:uri="http://schemas.microsoft.com/office/infopath/2007/PartnerControls"/>
   </ds:schemaRefs>
 </ds:datastoreItem>
 </file>
@@ -4391,10 +6017,9 @@
 </file>
 
 <file path=customXml/itemProps3.xml><?xml version="1.0" encoding="utf-8"?>
-<ds:datastoreItem xmlns:ds="http://schemas.openxmlformats.org/officeDocument/2006/customXml" ds:itemID="{CAB1A6A3-1E58-4D8B-ACE3-663681D3520B}">
+<ds:datastoreItem xmlns:ds="http://schemas.openxmlformats.org/officeDocument/2006/customXml" ds:itemID="{630EFC73-8405-45A3-8918-9BBCB8E889E1}">
   <ds:schemaRefs>
-    <ds:schemaRef ds:uri="http://schemas.microsoft.com/office/2006/metadata/properties"/>
-    <ds:schemaRef ds:uri="http://schemas.microsoft.com/office/infopath/2007/PartnerControls"/>
+    <ds:schemaRef ds:uri="http://schemas.openxmlformats.org/officeDocument/2006/bibliography"/>
   </ds:schemaRefs>
 </ds:datastoreItem>
 </file>

</xml_diff>